<commit_message>
-added order controller -added page for order managment
</commit_message>
<xml_diff>
--- a/Documentation/Help.docx
+++ b/Documentation/Help.docx
@@ -884,32 +884,996 @@
       <w:proofErr w:type="spellEnd"/>
     </w:p>
     <w:p>
-      <w:pPr>
+      <w:r>
         <w:rPr>
           <w:sz w:val="24"/>
-          <w:lang w:val="en-US"/>
-        </w:rPr>
-      </w:pPr>
+        </w:rPr>
+        <w:t xml:space="preserve">2. </w:t>
+      </w:r>
       <w:r>
         <w:rPr>
           <w:sz w:val="24"/>
         </w:rPr>
+        <w:t xml:space="preserve">В </w:t>
+      </w:r>
+      <w:proofErr w:type="spellStart"/>
+      <w:r>
+        <w:t>Startup.cs</w:t>
+      </w:r>
+      <w:proofErr w:type="spellEnd"/>
+      <w:r>
+        <w:t xml:space="preserve"> добавить сервис.</w:t>
+      </w:r>
+    </w:p>
+    <w:p>
+      <w:pPr>
+        <w:rPr>
+          <w:rFonts w:ascii="Times New Roman" w:hAnsi="Times New Roman" w:cs="Times New Roman"/>
+          <w:b/>
+          <w:sz w:val="28"/>
+          <w:szCs w:val="19"/>
+        </w:rPr>
+      </w:pPr>
+      <w:r>
+        <w:rPr>
+          <w:rFonts w:ascii="Times New Roman" w:hAnsi="Times New Roman" w:cs="Times New Roman"/>
+          <w:b/>
+          <w:sz w:val="28"/>
+          <w:szCs w:val="19"/>
+        </w:rPr>
+        <w:t>В</w:t>
+      </w:r>
+      <w:r>
+        <w:rPr>
+          <w:rFonts w:ascii="Times New Roman" w:hAnsi="Times New Roman" w:cs="Times New Roman"/>
+          <w:b/>
+          <w:sz w:val="28"/>
+          <w:szCs w:val="19"/>
+        </w:rPr>
+        <w:t xml:space="preserve"> </w:t>
+      </w:r>
+      <w:r>
+        <w:rPr>
+          <w:rFonts w:ascii="Times New Roman" w:hAnsi="Times New Roman" w:cs="Times New Roman"/>
+          <w:b/>
+          <w:sz w:val="28"/>
+          <w:szCs w:val="19"/>
+        </w:rPr>
+        <w:t>проекте</w:t>
+      </w:r>
+      <w:r>
+        <w:rPr>
+          <w:rFonts w:ascii="Times New Roman" w:hAnsi="Times New Roman" w:cs="Times New Roman"/>
+          <w:b/>
+          <w:sz w:val="28"/>
+          <w:szCs w:val="19"/>
+        </w:rPr>
+        <w:t xml:space="preserve"> </w:t>
+      </w:r>
+      <w:r>
+        <w:rPr>
+          <w:rFonts w:ascii="Times New Roman" w:hAnsi="Times New Roman" w:cs="Times New Roman"/>
+          <w:b/>
+          <w:sz w:val="28"/>
+          <w:szCs w:val="19"/>
+        </w:rPr>
+        <w:t>используется</w:t>
+      </w:r>
+      <w:r>
+        <w:rPr>
+          <w:rFonts w:ascii="Times New Roman" w:hAnsi="Times New Roman" w:cs="Times New Roman"/>
+          <w:b/>
+          <w:sz w:val="28"/>
+          <w:szCs w:val="19"/>
+        </w:rPr>
+        <w:t>:</w:t>
+      </w:r>
+    </w:p>
+    <w:p>
+      <w:pPr>
+        <w:rPr>
+          <w:rFonts w:ascii="Times New Roman" w:hAnsi="Times New Roman" w:cs="Times New Roman"/>
+          <w:sz w:val="28"/>
+          <w:szCs w:val="19"/>
+        </w:rPr>
+      </w:pPr>
+      <w:r>
+        <w:rPr>
+          <w:rFonts w:ascii="Times New Roman" w:hAnsi="Times New Roman" w:cs="Times New Roman"/>
+          <w:sz w:val="28"/>
+          <w:szCs w:val="19"/>
+        </w:rPr>
+        <w:t xml:space="preserve">1. </w:t>
+      </w:r>
+      <w:r>
+        <w:rPr>
+          <w:rFonts w:ascii="Times New Roman" w:hAnsi="Times New Roman" w:cs="Times New Roman"/>
+          <w:sz w:val="28"/>
+          <w:szCs w:val="19"/>
+          <w:lang w:val="en-US"/>
+        </w:rPr>
+        <w:t>Awesome</w:t>
+      </w:r>
+      <w:r>
+        <w:rPr>
+          <w:rFonts w:ascii="Times New Roman" w:hAnsi="Times New Roman" w:cs="Times New Roman"/>
+          <w:sz w:val="28"/>
+          <w:szCs w:val="19"/>
+        </w:rPr>
+        <w:t xml:space="preserve"> – стилизованный шрифт</w:t>
+      </w:r>
+    </w:p>
+    <w:p>
+      <w:pPr>
+        <w:rPr>
+          <w:rFonts w:ascii="Times New Roman" w:hAnsi="Times New Roman" w:cs="Times New Roman"/>
+          <w:sz w:val="28"/>
+          <w:szCs w:val="19"/>
+          <w:lang w:val="en-US"/>
+        </w:rPr>
+      </w:pPr>
+      <w:r>
+        <w:rPr>
+          <w:rFonts w:ascii="Times New Roman" w:hAnsi="Times New Roman" w:cs="Times New Roman"/>
+          <w:sz w:val="28"/>
+          <w:szCs w:val="19"/>
+          <w:lang w:val="en-US"/>
+        </w:rPr>
         <w:t xml:space="preserve">2. </w:t>
       </w:r>
       <w:r>
         <w:rPr>
+          <w:rFonts w:ascii="Times New Roman" w:hAnsi="Times New Roman" w:cs="Times New Roman"/>
+          <w:sz w:val="28"/>
+          <w:szCs w:val="19"/>
+          <w:lang w:val="en-US"/>
+        </w:rPr>
+        <w:t>Mail</w:t>
+      </w:r>
+      <w:r>
+        <w:rPr>
+          <w:rFonts w:ascii="Times New Roman" w:hAnsi="Times New Roman" w:cs="Times New Roman"/>
+          <w:sz w:val="28"/>
+          <w:szCs w:val="19"/>
+          <w:lang w:val="en-US"/>
+        </w:rPr>
+        <w:t xml:space="preserve"> </w:t>
+      </w:r>
+      <w:r>
+        <w:rPr>
+          <w:rFonts w:ascii="Times New Roman" w:hAnsi="Times New Roman" w:cs="Times New Roman"/>
+          <w:sz w:val="28"/>
+          <w:szCs w:val="19"/>
+          <w:lang w:val="en-US"/>
+        </w:rPr>
+        <w:t>Jet</w:t>
+      </w:r>
+      <w:r>
+        <w:rPr>
+          <w:rFonts w:ascii="Times New Roman" w:hAnsi="Times New Roman" w:cs="Times New Roman"/>
+          <w:sz w:val="28"/>
+          <w:szCs w:val="19"/>
+          <w:lang w:val="en-US"/>
+        </w:rPr>
+        <w:t xml:space="preserve"> – </w:t>
+      </w:r>
+      <w:r>
+        <w:rPr>
+          <w:rFonts w:ascii="Times New Roman" w:hAnsi="Times New Roman" w:cs="Times New Roman"/>
+          <w:sz w:val="28"/>
+          <w:szCs w:val="19"/>
+        </w:rPr>
+        <w:t>сервис</w:t>
+      </w:r>
+      <w:r>
+        <w:rPr>
+          <w:rFonts w:ascii="Times New Roman" w:hAnsi="Times New Roman" w:cs="Times New Roman"/>
+          <w:sz w:val="28"/>
+          <w:szCs w:val="19"/>
+          <w:lang w:val="en-US"/>
+        </w:rPr>
+        <w:t xml:space="preserve"> </w:t>
+      </w:r>
+      <w:r>
+        <w:rPr>
+          <w:rFonts w:ascii="Times New Roman" w:hAnsi="Times New Roman" w:cs="Times New Roman"/>
+          <w:sz w:val="28"/>
+          <w:szCs w:val="19"/>
+        </w:rPr>
+        <w:t>отправки</w:t>
+      </w:r>
+      <w:r>
+        <w:rPr>
+          <w:rFonts w:ascii="Times New Roman" w:hAnsi="Times New Roman" w:cs="Times New Roman"/>
+          <w:sz w:val="28"/>
+          <w:szCs w:val="19"/>
+          <w:lang w:val="en-US"/>
+        </w:rPr>
+        <w:t xml:space="preserve"> </w:t>
+      </w:r>
+      <w:r>
+        <w:rPr>
+          <w:rFonts w:ascii="Times New Roman" w:hAnsi="Times New Roman" w:cs="Times New Roman"/>
+          <w:sz w:val="28"/>
+          <w:szCs w:val="19"/>
+          <w:lang w:val="en-US"/>
+        </w:rPr>
+        <w:t>Email</w:t>
+      </w:r>
+    </w:p>
+    <w:p>
+      <w:pPr>
+        <w:rPr>
+          <w:rFonts w:ascii="Times New Roman" w:hAnsi="Times New Roman" w:cs="Times New Roman"/>
+          <w:sz w:val="28"/>
+          <w:szCs w:val="19"/>
+          <w:lang w:val="en-US"/>
+        </w:rPr>
+      </w:pPr>
+      <w:r>
+        <w:rPr>
+          <w:rFonts w:ascii="Times New Roman" w:hAnsi="Times New Roman" w:cs="Times New Roman"/>
+          <w:sz w:val="28"/>
+          <w:szCs w:val="19"/>
+          <w:lang w:val="en-US"/>
+        </w:rPr>
+        <w:t xml:space="preserve">3. </w:t>
+      </w:r>
+      <w:r>
+        <w:rPr>
+          <w:rFonts w:ascii="Times New Roman" w:hAnsi="Times New Roman" w:cs="Times New Roman"/>
+          <w:sz w:val="28"/>
+          <w:szCs w:val="19"/>
+          <w:lang w:val="en-US"/>
+        </w:rPr>
+        <w:t>bootstrap</w:t>
+      </w:r>
+    </w:p>
+    <w:p>
+      <w:pPr>
+        <w:rPr>
+          <w:rFonts w:ascii="Times New Roman" w:hAnsi="Times New Roman" w:cs="Times New Roman"/>
+          <w:sz w:val="28"/>
+          <w:szCs w:val="19"/>
+        </w:rPr>
+      </w:pPr>
+      <w:r>
+        <w:rPr>
+          <w:rFonts w:ascii="Times New Roman" w:hAnsi="Times New Roman" w:cs="Times New Roman"/>
+          <w:sz w:val="28"/>
+          <w:szCs w:val="19"/>
+        </w:rPr>
+        <w:t xml:space="preserve">4. </w:t>
+      </w:r>
+      <w:proofErr w:type="spellStart"/>
+      <w:r>
+        <w:rPr>
+          <w:rFonts w:ascii="Times New Roman" w:hAnsi="Times New Roman" w:cs="Times New Roman"/>
+          <w:sz w:val="28"/>
+          <w:szCs w:val="19"/>
+          <w:lang w:val="en-US"/>
+        </w:rPr>
+        <w:t>Toastr</w:t>
+      </w:r>
+      <w:proofErr w:type="spellEnd"/>
+      <w:r>
+        <w:rPr>
+          <w:rFonts w:ascii="Times New Roman" w:hAnsi="Times New Roman" w:cs="Times New Roman"/>
+          <w:sz w:val="28"/>
+          <w:szCs w:val="19"/>
+        </w:rPr>
+        <w:t xml:space="preserve"> – </w:t>
+      </w:r>
+      <w:r>
+        <w:rPr>
+          <w:rFonts w:ascii="Times New Roman" w:hAnsi="Times New Roman" w:cs="Times New Roman"/>
+          <w:sz w:val="28"/>
+          <w:szCs w:val="19"/>
+        </w:rPr>
+        <w:t>стилизованные сообщения</w:t>
+      </w:r>
+    </w:p>
+    <w:p>
+      <w:pPr>
+        <w:rPr>
+          <w:rFonts w:ascii="Times New Roman" w:hAnsi="Times New Roman" w:cs="Times New Roman"/>
+          <w:sz w:val="28"/>
+          <w:szCs w:val="19"/>
+        </w:rPr>
+      </w:pPr>
+      <w:r>
+        <w:rPr>
+          <w:rFonts w:ascii="Times New Roman" w:hAnsi="Times New Roman" w:cs="Times New Roman"/>
+          <w:sz w:val="28"/>
+          <w:szCs w:val="19"/>
+        </w:rPr>
+        <w:lastRenderedPageBreak/>
+        <w:t xml:space="preserve">5. </w:t>
+      </w:r>
+      <w:proofErr w:type="spellStart"/>
+      <w:r>
+        <w:rPr>
+          <w:rFonts w:ascii="Times New Roman" w:hAnsi="Times New Roman" w:cs="Times New Roman"/>
+          <w:sz w:val="28"/>
+          <w:szCs w:val="19"/>
+          <w:lang w:val="en-US"/>
+        </w:rPr>
+        <w:t>Summernote</w:t>
+      </w:r>
+      <w:proofErr w:type="spellEnd"/>
+      <w:r>
+        <w:rPr>
+          <w:rFonts w:ascii="Times New Roman" w:hAnsi="Times New Roman" w:cs="Times New Roman"/>
+          <w:sz w:val="28"/>
+          <w:szCs w:val="19"/>
+        </w:rPr>
+        <w:t xml:space="preserve"> – </w:t>
+      </w:r>
+      <w:r>
+        <w:rPr>
+          <w:rFonts w:ascii="Times New Roman" w:hAnsi="Times New Roman" w:cs="Times New Roman"/>
+          <w:sz w:val="28"/>
+          <w:szCs w:val="19"/>
+        </w:rPr>
+        <w:t>Расширенный редактор текста</w:t>
+      </w:r>
+    </w:p>
+    <w:p>
+      <w:pPr>
+        <w:rPr>
+          <w:rFonts w:ascii="Times New Roman" w:hAnsi="Times New Roman" w:cs="Times New Roman"/>
+          <w:sz w:val="28"/>
+          <w:szCs w:val="19"/>
+        </w:rPr>
+      </w:pPr>
+      <w:r>
+        <w:rPr>
+          <w:rFonts w:ascii="Times New Roman" w:hAnsi="Times New Roman" w:cs="Times New Roman"/>
+          <w:sz w:val="28"/>
+          <w:szCs w:val="19"/>
+        </w:rPr>
+        <w:t xml:space="preserve">6. </w:t>
+      </w:r>
+      <w:proofErr w:type="spellStart"/>
+      <w:r>
+        <w:rPr>
+          <w:rFonts w:ascii="Times New Roman" w:hAnsi="Times New Roman" w:cs="Times New Roman"/>
+          <w:sz w:val="28"/>
+          <w:szCs w:val="19"/>
+          <w:lang w:val="en-US"/>
+        </w:rPr>
+        <w:t>Syncfusion</w:t>
+      </w:r>
+      <w:proofErr w:type="spellEnd"/>
+    </w:p>
+    <w:p>
+      <w:pPr>
+        <w:rPr>
+          <w:rFonts w:ascii="Times New Roman" w:hAnsi="Times New Roman" w:cs="Times New Roman"/>
+          <w:sz w:val="28"/>
+          <w:szCs w:val="19"/>
+        </w:rPr>
+      </w:pPr>
+      <w:r>
+        <w:rPr>
+          <w:rFonts w:ascii="Times New Roman" w:hAnsi="Times New Roman" w:cs="Times New Roman"/>
+          <w:sz w:val="28"/>
+          <w:szCs w:val="19"/>
+        </w:rPr>
+        <w:t>Ссылки на документацию по подключению:</w:t>
+      </w:r>
+    </w:p>
+    <w:p>
+      <w:pPr>
+        <w:rPr>
+          <w:rFonts w:ascii="Times New Roman" w:hAnsi="Times New Roman" w:cs="Times New Roman"/>
+          <w:sz w:val="28"/>
+          <w:szCs w:val="19"/>
+        </w:rPr>
+      </w:pPr>
+      <w:r>
+        <w:rPr>
+          <w:rFonts w:ascii="Times New Roman" w:hAnsi="Times New Roman" w:cs="Times New Roman"/>
+          <w:sz w:val="28"/>
+          <w:szCs w:val="19"/>
+          <w:lang w:val="en-US"/>
+        </w:rPr>
+        <w:t>https</w:t>
+      </w:r>
+      <w:r>
+        <w:rPr>
+          <w:rFonts w:ascii="Times New Roman" w:hAnsi="Times New Roman" w:cs="Times New Roman"/>
+          <w:sz w:val="28"/>
+          <w:szCs w:val="19"/>
+        </w:rPr>
+        <w:t>://</w:t>
+      </w:r>
+      <w:proofErr w:type="spellStart"/>
+      <w:r>
+        <w:rPr>
+          <w:rFonts w:ascii="Times New Roman" w:hAnsi="Times New Roman" w:cs="Times New Roman"/>
+          <w:sz w:val="28"/>
+          <w:szCs w:val="19"/>
+          <w:lang w:val="en-US"/>
+        </w:rPr>
+        <w:t>ej</w:t>
+      </w:r>
+      <w:proofErr w:type="spellEnd"/>
+      <w:r>
+        <w:rPr>
+          <w:rFonts w:ascii="Times New Roman" w:hAnsi="Times New Roman" w:cs="Times New Roman"/>
+          <w:sz w:val="28"/>
+          <w:szCs w:val="19"/>
+        </w:rPr>
+        <w:t>2.</w:t>
+      </w:r>
+      <w:proofErr w:type="spellStart"/>
+      <w:r>
+        <w:rPr>
+          <w:rFonts w:ascii="Times New Roman" w:hAnsi="Times New Roman" w:cs="Times New Roman"/>
+          <w:sz w:val="28"/>
+          <w:szCs w:val="19"/>
+          <w:lang w:val="en-US"/>
+        </w:rPr>
+        <w:t>syncfusion</w:t>
+      </w:r>
+      <w:proofErr w:type="spellEnd"/>
+      <w:r>
+        <w:rPr>
+          <w:rFonts w:ascii="Times New Roman" w:hAnsi="Times New Roman" w:cs="Times New Roman"/>
+          <w:sz w:val="28"/>
+          <w:szCs w:val="19"/>
+        </w:rPr>
+        <w:t>.</w:t>
+      </w:r>
+      <w:r>
+        <w:rPr>
+          <w:rFonts w:ascii="Times New Roman" w:hAnsi="Times New Roman" w:cs="Times New Roman"/>
+          <w:sz w:val="28"/>
+          <w:szCs w:val="19"/>
+          <w:lang w:val="en-US"/>
+        </w:rPr>
+        <w:t>com</w:t>
+      </w:r>
+      <w:r>
+        <w:rPr>
+          <w:rFonts w:ascii="Times New Roman" w:hAnsi="Times New Roman" w:cs="Times New Roman"/>
+          <w:sz w:val="28"/>
+          <w:szCs w:val="19"/>
+        </w:rPr>
+        <w:t>/</w:t>
+      </w:r>
+      <w:proofErr w:type="spellStart"/>
+      <w:r>
+        <w:rPr>
+          <w:rFonts w:ascii="Times New Roman" w:hAnsi="Times New Roman" w:cs="Times New Roman"/>
+          <w:sz w:val="28"/>
+          <w:szCs w:val="19"/>
+          <w:lang w:val="en-US"/>
+        </w:rPr>
+        <w:t>aspnetcore</w:t>
+      </w:r>
+      <w:proofErr w:type="spellEnd"/>
+      <w:r>
+        <w:rPr>
+          <w:rFonts w:ascii="Times New Roman" w:hAnsi="Times New Roman" w:cs="Times New Roman"/>
+          <w:sz w:val="28"/>
+          <w:szCs w:val="19"/>
+        </w:rPr>
+        <w:t>/</w:t>
+      </w:r>
+      <w:r>
+        <w:rPr>
+          <w:rFonts w:ascii="Times New Roman" w:hAnsi="Times New Roman" w:cs="Times New Roman"/>
+          <w:sz w:val="28"/>
+          <w:szCs w:val="19"/>
+          <w:lang w:val="en-US"/>
+        </w:rPr>
+        <w:t>documentation</w:t>
+      </w:r>
+      <w:r>
+        <w:rPr>
+          <w:rFonts w:ascii="Times New Roman" w:hAnsi="Times New Roman" w:cs="Times New Roman"/>
+          <w:sz w:val="28"/>
+          <w:szCs w:val="19"/>
+        </w:rPr>
+        <w:t>/</w:t>
+      </w:r>
+      <w:proofErr w:type="spellStart"/>
+      <w:r>
+        <w:rPr>
+          <w:rFonts w:ascii="Times New Roman" w:hAnsi="Times New Roman" w:cs="Times New Roman"/>
+          <w:sz w:val="28"/>
+          <w:szCs w:val="19"/>
+          <w:lang w:val="en-US"/>
+        </w:rPr>
+        <w:t>pdfviewer</w:t>
+      </w:r>
+      <w:proofErr w:type="spellEnd"/>
+      <w:r>
+        <w:rPr>
+          <w:rFonts w:ascii="Times New Roman" w:hAnsi="Times New Roman" w:cs="Times New Roman"/>
+          <w:sz w:val="28"/>
+          <w:szCs w:val="19"/>
+        </w:rPr>
+        <w:t>/</w:t>
+      </w:r>
+      <w:r>
+        <w:rPr>
+          <w:rFonts w:ascii="Times New Roman" w:hAnsi="Times New Roman" w:cs="Times New Roman"/>
+          <w:sz w:val="28"/>
+          <w:szCs w:val="19"/>
+          <w:lang w:val="en-US"/>
+        </w:rPr>
+        <w:t>getting</w:t>
+      </w:r>
+      <w:r>
+        <w:rPr>
+          <w:rFonts w:ascii="Times New Roman" w:hAnsi="Times New Roman" w:cs="Times New Roman"/>
+          <w:sz w:val="28"/>
+          <w:szCs w:val="19"/>
+        </w:rPr>
+        <w:t>-</w:t>
+      </w:r>
+      <w:r>
+        <w:rPr>
+          <w:rFonts w:ascii="Times New Roman" w:hAnsi="Times New Roman" w:cs="Times New Roman"/>
+          <w:sz w:val="28"/>
+          <w:szCs w:val="19"/>
+          <w:lang w:val="en-US"/>
+        </w:rPr>
+        <w:t>started</w:t>
+      </w:r>
+      <w:r>
+        <w:rPr>
+          <w:rFonts w:ascii="Times New Roman" w:hAnsi="Times New Roman" w:cs="Times New Roman"/>
+          <w:sz w:val="28"/>
+          <w:szCs w:val="19"/>
+        </w:rPr>
+        <w:t>/</w:t>
+      </w:r>
+    </w:p>
+    <w:p>
+      <w:pPr>
+        <w:rPr>
+          <w:rFonts w:ascii="Times New Roman" w:hAnsi="Times New Roman" w:cs="Times New Roman"/>
+          <w:sz w:val="28"/>
+          <w:szCs w:val="19"/>
+        </w:rPr>
+      </w:pPr>
+      <w:r>
+        <w:rPr>
+          <w:rFonts w:ascii="Times New Roman" w:hAnsi="Times New Roman" w:cs="Times New Roman"/>
+          <w:sz w:val="28"/>
+          <w:szCs w:val="19"/>
+          <w:lang w:val="en-US"/>
+        </w:rPr>
+        <w:t>https</w:t>
+      </w:r>
+      <w:r>
+        <w:rPr>
+          <w:rFonts w:ascii="Times New Roman" w:hAnsi="Times New Roman" w:cs="Times New Roman"/>
+          <w:sz w:val="28"/>
+          <w:szCs w:val="19"/>
+        </w:rPr>
+        <w:t>://</w:t>
+      </w:r>
+      <w:proofErr w:type="spellStart"/>
+      <w:r>
+        <w:rPr>
+          <w:rFonts w:ascii="Times New Roman" w:hAnsi="Times New Roman" w:cs="Times New Roman"/>
+          <w:sz w:val="28"/>
+          <w:szCs w:val="19"/>
+          <w:lang w:val="en-US"/>
+        </w:rPr>
+        <w:t>ej</w:t>
+      </w:r>
+      <w:proofErr w:type="spellEnd"/>
+      <w:r>
+        <w:rPr>
+          <w:rFonts w:ascii="Times New Roman" w:hAnsi="Times New Roman" w:cs="Times New Roman"/>
+          <w:sz w:val="28"/>
+          <w:szCs w:val="19"/>
+        </w:rPr>
+        <w:t>2.</w:t>
+      </w:r>
+      <w:proofErr w:type="spellStart"/>
+      <w:r>
+        <w:rPr>
+          <w:rFonts w:ascii="Times New Roman" w:hAnsi="Times New Roman" w:cs="Times New Roman"/>
+          <w:sz w:val="28"/>
+          <w:szCs w:val="19"/>
+          <w:lang w:val="en-US"/>
+        </w:rPr>
+        <w:t>syncfusion</w:t>
+      </w:r>
+      <w:proofErr w:type="spellEnd"/>
+      <w:r>
+        <w:rPr>
+          <w:rFonts w:ascii="Times New Roman" w:hAnsi="Times New Roman" w:cs="Times New Roman"/>
+          <w:sz w:val="28"/>
+          <w:szCs w:val="19"/>
+        </w:rPr>
+        <w:t>.</w:t>
+      </w:r>
+      <w:r>
+        <w:rPr>
+          <w:rFonts w:ascii="Times New Roman" w:hAnsi="Times New Roman" w:cs="Times New Roman"/>
+          <w:sz w:val="28"/>
+          <w:szCs w:val="19"/>
+          <w:lang w:val="en-US"/>
+        </w:rPr>
+        <w:t>com</w:t>
+      </w:r>
+      <w:r>
+        <w:rPr>
+          <w:rFonts w:ascii="Times New Roman" w:hAnsi="Times New Roman" w:cs="Times New Roman"/>
+          <w:sz w:val="28"/>
+          <w:szCs w:val="19"/>
+        </w:rPr>
+        <w:t>/</w:t>
+      </w:r>
+      <w:proofErr w:type="spellStart"/>
+      <w:r>
+        <w:rPr>
+          <w:rFonts w:ascii="Times New Roman" w:hAnsi="Times New Roman" w:cs="Times New Roman"/>
+          <w:sz w:val="28"/>
+          <w:szCs w:val="19"/>
+          <w:lang w:val="en-US"/>
+        </w:rPr>
+        <w:t>aspnetcore</w:t>
+      </w:r>
+      <w:proofErr w:type="spellEnd"/>
+      <w:r>
+        <w:rPr>
+          <w:rFonts w:ascii="Times New Roman" w:hAnsi="Times New Roman" w:cs="Times New Roman"/>
+          <w:sz w:val="28"/>
+          <w:szCs w:val="19"/>
+        </w:rPr>
+        <w:t>/</w:t>
+      </w:r>
+      <w:r>
+        <w:rPr>
+          <w:rFonts w:ascii="Times New Roman" w:hAnsi="Times New Roman" w:cs="Times New Roman"/>
+          <w:sz w:val="28"/>
+          <w:szCs w:val="19"/>
+          <w:lang w:val="en-US"/>
+        </w:rPr>
+        <w:t>documentation</w:t>
+      </w:r>
+      <w:r>
+        <w:rPr>
+          <w:rFonts w:ascii="Times New Roman" w:hAnsi="Times New Roman" w:cs="Times New Roman"/>
+          <w:sz w:val="28"/>
+          <w:szCs w:val="19"/>
+        </w:rPr>
+        <w:t>/</w:t>
+      </w:r>
+      <w:r>
+        <w:rPr>
+          <w:rFonts w:ascii="Times New Roman" w:hAnsi="Times New Roman" w:cs="Times New Roman"/>
+          <w:sz w:val="28"/>
+          <w:szCs w:val="19"/>
+          <w:lang w:val="en-US"/>
+        </w:rPr>
+        <w:t>grid</w:t>
+      </w:r>
+      <w:r>
+        <w:rPr>
+          <w:rFonts w:ascii="Times New Roman" w:hAnsi="Times New Roman" w:cs="Times New Roman"/>
+          <w:sz w:val="28"/>
+          <w:szCs w:val="19"/>
+        </w:rPr>
+        <w:t>/</w:t>
+      </w:r>
+      <w:r>
+        <w:rPr>
+          <w:rFonts w:ascii="Times New Roman" w:hAnsi="Times New Roman" w:cs="Times New Roman"/>
+          <w:sz w:val="28"/>
+          <w:szCs w:val="19"/>
+          <w:lang w:val="en-US"/>
+        </w:rPr>
+        <w:t>getting</w:t>
+      </w:r>
+      <w:r>
+        <w:rPr>
+          <w:rFonts w:ascii="Times New Roman" w:hAnsi="Times New Roman" w:cs="Times New Roman"/>
+          <w:sz w:val="28"/>
+          <w:szCs w:val="19"/>
+        </w:rPr>
+        <w:t>-</w:t>
+      </w:r>
+      <w:r>
+        <w:rPr>
+          <w:rFonts w:ascii="Times New Roman" w:hAnsi="Times New Roman" w:cs="Times New Roman"/>
+          <w:sz w:val="28"/>
+          <w:szCs w:val="19"/>
+          <w:lang w:val="en-US"/>
+        </w:rPr>
+        <w:t>started</w:t>
+      </w:r>
+      <w:r>
+        <w:rPr>
+          <w:rFonts w:ascii="Times New Roman" w:hAnsi="Times New Roman" w:cs="Times New Roman"/>
+          <w:sz w:val="28"/>
+          <w:szCs w:val="19"/>
+        </w:rPr>
+        <w:t>-</w:t>
+      </w:r>
+      <w:r>
+        <w:rPr>
+          <w:rFonts w:ascii="Times New Roman" w:hAnsi="Times New Roman" w:cs="Times New Roman"/>
+          <w:sz w:val="28"/>
+          <w:szCs w:val="19"/>
+          <w:lang w:val="en-US"/>
+        </w:rPr>
+        <w:t>core</w:t>
+      </w:r>
+      <w:r>
+        <w:rPr>
+          <w:rFonts w:ascii="Times New Roman" w:hAnsi="Times New Roman" w:cs="Times New Roman"/>
+          <w:sz w:val="28"/>
+          <w:szCs w:val="19"/>
+        </w:rPr>
+        <w:t>/</w:t>
+      </w:r>
+    </w:p>
+    <w:p>
+      <w:pPr>
+        <w:rPr>
+          <w:rFonts w:ascii="Times New Roman" w:hAnsi="Times New Roman" w:cs="Times New Roman"/>
+          <w:sz w:val="28"/>
+          <w:szCs w:val="19"/>
+        </w:rPr>
+      </w:pPr>
+      <w:r>
+        <w:rPr>
+          <w:rFonts w:ascii="Times New Roman" w:hAnsi="Times New Roman" w:cs="Times New Roman"/>
+          <w:sz w:val="28"/>
+          <w:szCs w:val="19"/>
+          <w:lang w:val="en-US"/>
+        </w:rPr>
+        <w:t>https</w:t>
+      </w:r>
+      <w:r>
+        <w:rPr>
+          <w:rFonts w:ascii="Times New Roman" w:hAnsi="Times New Roman" w:cs="Times New Roman"/>
+          <w:sz w:val="28"/>
+          <w:szCs w:val="19"/>
+        </w:rPr>
+        <w:t>://</w:t>
+      </w:r>
+      <w:proofErr w:type="spellStart"/>
+      <w:r>
+        <w:rPr>
+          <w:rFonts w:ascii="Times New Roman" w:hAnsi="Times New Roman" w:cs="Times New Roman"/>
+          <w:sz w:val="28"/>
+          <w:szCs w:val="19"/>
+          <w:lang w:val="en-US"/>
+        </w:rPr>
+        <w:t>ej</w:t>
+      </w:r>
+      <w:proofErr w:type="spellEnd"/>
+      <w:r>
+        <w:rPr>
+          <w:rFonts w:ascii="Times New Roman" w:hAnsi="Times New Roman" w:cs="Times New Roman"/>
+          <w:sz w:val="28"/>
+          <w:szCs w:val="19"/>
+        </w:rPr>
+        <w:t>2.</w:t>
+      </w:r>
+      <w:proofErr w:type="spellStart"/>
+      <w:r>
+        <w:rPr>
+          <w:rFonts w:ascii="Times New Roman" w:hAnsi="Times New Roman" w:cs="Times New Roman"/>
+          <w:sz w:val="28"/>
+          <w:szCs w:val="19"/>
+          <w:lang w:val="en-US"/>
+        </w:rPr>
+        <w:t>syncfusion</w:t>
+      </w:r>
+      <w:proofErr w:type="spellEnd"/>
+      <w:r>
+        <w:rPr>
+          <w:rFonts w:ascii="Times New Roman" w:hAnsi="Times New Roman" w:cs="Times New Roman"/>
+          <w:sz w:val="28"/>
+          <w:szCs w:val="19"/>
+        </w:rPr>
+        <w:t>.</w:t>
+      </w:r>
+      <w:r>
+        <w:rPr>
+          <w:rFonts w:ascii="Times New Roman" w:hAnsi="Times New Roman" w:cs="Times New Roman"/>
+          <w:sz w:val="28"/>
+          <w:szCs w:val="19"/>
+          <w:lang w:val="en-US"/>
+        </w:rPr>
+        <w:t>com</w:t>
+      </w:r>
+      <w:r>
+        <w:rPr>
+          <w:rFonts w:ascii="Times New Roman" w:hAnsi="Times New Roman" w:cs="Times New Roman"/>
+          <w:sz w:val="28"/>
+          <w:szCs w:val="19"/>
+        </w:rPr>
+        <w:t>/</w:t>
+      </w:r>
+      <w:proofErr w:type="spellStart"/>
+      <w:r>
+        <w:rPr>
+          <w:rFonts w:ascii="Times New Roman" w:hAnsi="Times New Roman" w:cs="Times New Roman"/>
+          <w:sz w:val="28"/>
+          <w:szCs w:val="19"/>
+          <w:lang w:val="en-US"/>
+        </w:rPr>
+        <w:t>aspnetcore</w:t>
+      </w:r>
+      <w:proofErr w:type="spellEnd"/>
+      <w:r>
+        <w:rPr>
+          <w:rFonts w:ascii="Times New Roman" w:hAnsi="Times New Roman" w:cs="Times New Roman"/>
+          <w:sz w:val="28"/>
+          <w:szCs w:val="19"/>
+        </w:rPr>
+        <w:t>/</w:t>
+      </w:r>
+      <w:r>
+        <w:rPr>
+          <w:rFonts w:ascii="Times New Roman" w:hAnsi="Times New Roman" w:cs="Times New Roman"/>
+          <w:sz w:val="28"/>
+          <w:szCs w:val="19"/>
+          <w:lang w:val="en-US"/>
+        </w:rPr>
+        <w:t>Grid</w:t>
+      </w:r>
+      <w:r>
+        <w:rPr>
+          <w:rFonts w:ascii="Times New Roman" w:hAnsi="Times New Roman" w:cs="Times New Roman"/>
+          <w:sz w:val="28"/>
+          <w:szCs w:val="19"/>
+        </w:rPr>
+        <w:t>/</w:t>
+      </w:r>
+      <w:proofErr w:type="spellStart"/>
+      <w:r>
+        <w:rPr>
+          <w:rFonts w:ascii="Times New Roman" w:hAnsi="Times New Roman" w:cs="Times New Roman"/>
+          <w:sz w:val="28"/>
+          <w:szCs w:val="19"/>
+          <w:lang w:val="en-US"/>
+        </w:rPr>
+        <w:t>GridOverview</w:t>
+      </w:r>
+      <w:proofErr w:type="spellEnd"/>
+      <w:r>
+        <w:rPr>
+          <w:rFonts w:ascii="Times New Roman" w:hAnsi="Times New Roman" w:cs="Times New Roman"/>
+          <w:sz w:val="28"/>
+          <w:szCs w:val="19"/>
+        </w:rPr>
+        <w:t>#/</w:t>
+      </w:r>
+      <w:r>
+        <w:rPr>
+          <w:rFonts w:ascii="Times New Roman" w:hAnsi="Times New Roman" w:cs="Times New Roman"/>
+          <w:sz w:val="28"/>
+          <w:szCs w:val="19"/>
+          <w:lang w:val="en-US"/>
+        </w:rPr>
+        <w:t>material</w:t>
+      </w:r>
+    </w:p>
+    <w:p>
+      <w:pPr>
+        <w:rPr>
+          <w:rFonts w:ascii="Times New Roman" w:hAnsi="Times New Roman" w:cs="Times New Roman"/>
+          <w:sz w:val="28"/>
+          <w:szCs w:val="19"/>
+        </w:rPr>
+      </w:pPr>
+      <w:r>
+        <w:rPr>
+          <w:rFonts w:ascii="Times New Roman" w:hAnsi="Times New Roman" w:cs="Times New Roman"/>
+          <w:sz w:val="28"/>
+          <w:szCs w:val="19"/>
+        </w:rPr>
+        <w:t xml:space="preserve">7. </w:t>
+      </w:r>
+      <w:proofErr w:type="spellStart"/>
+      <w:r>
+        <w:rPr>
+          <w:rFonts w:ascii="Times New Roman" w:hAnsi="Times New Roman" w:cs="Times New Roman"/>
+          <w:sz w:val="28"/>
+          <w:szCs w:val="19"/>
+          <w:lang w:val="en-US"/>
+        </w:rPr>
+        <w:t>DataTables</w:t>
+      </w:r>
+      <w:proofErr w:type="spellEnd"/>
+    </w:p>
+    <w:p>
+      <w:pPr>
+        <w:rPr>
+          <w:rFonts w:ascii="Times New Roman" w:hAnsi="Times New Roman" w:cs="Times New Roman"/>
+          <w:sz w:val="28"/>
+          <w:szCs w:val="19"/>
+        </w:rPr>
+      </w:pPr>
+      <w:r>
+        <w:rPr>
+          <w:rFonts w:ascii="Times New Roman" w:hAnsi="Times New Roman" w:cs="Times New Roman"/>
+          <w:sz w:val="28"/>
+          <w:szCs w:val="19"/>
+        </w:rPr>
+        <w:t xml:space="preserve">8. </w:t>
+      </w:r>
+      <w:r>
+        <w:rPr>
+          <w:rFonts w:ascii="Times New Roman" w:hAnsi="Times New Roman" w:cs="Times New Roman"/>
+          <w:sz w:val="28"/>
+          <w:szCs w:val="19"/>
+          <w:lang w:val="en-US"/>
+        </w:rPr>
+        <w:t>JQuery</w:t>
+      </w:r>
+    </w:p>
+    <w:p>
+      <w:pPr>
+        <w:rPr>
+          <w:rFonts w:ascii="Times New Roman" w:hAnsi="Times New Roman" w:cs="Times New Roman"/>
+          <w:sz w:val="28"/>
+          <w:szCs w:val="19"/>
+        </w:rPr>
+      </w:pPr>
+      <w:r>
+        <w:rPr>
+          <w:rFonts w:ascii="Times New Roman" w:hAnsi="Times New Roman" w:cs="Times New Roman"/>
+          <w:sz w:val="28"/>
+          <w:szCs w:val="19"/>
+        </w:rPr>
+        <w:t xml:space="preserve">9. </w:t>
+      </w:r>
+      <w:r>
+        <w:rPr>
+          <w:rFonts w:ascii="Times New Roman" w:hAnsi="Times New Roman" w:cs="Times New Roman"/>
+          <w:sz w:val="28"/>
+          <w:szCs w:val="19"/>
+          <w:lang w:val="en-US"/>
+        </w:rPr>
+        <w:t>Sweet</w:t>
+      </w:r>
+      <w:r>
+        <w:rPr>
+          <w:rFonts w:ascii="Times New Roman" w:hAnsi="Times New Roman" w:cs="Times New Roman"/>
+          <w:sz w:val="28"/>
+          <w:szCs w:val="19"/>
+        </w:rPr>
+        <w:t xml:space="preserve"> </w:t>
+      </w:r>
+      <w:r>
+        <w:rPr>
+          <w:rFonts w:ascii="Times New Roman" w:hAnsi="Times New Roman" w:cs="Times New Roman"/>
+          <w:sz w:val="28"/>
+          <w:szCs w:val="19"/>
+          <w:lang w:val="en-US"/>
+        </w:rPr>
+        <w:t>alert</w:t>
+      </w:r>
+      <w:r>
+        <w:rPr>
+          <w:rFonts w:ascii="Times New Roman" w:hAnsi="Times New Roman" w:cs="Times New Roman"/>
+          <w:sz w:val="28"/>
+          <w:szCs w:val="19"/>
+        </w:rPr>
+        <w:t xml:space="preserve"> – стилизованные сообщения</w:t>
+      </w:r>
+    </w:p>
+    <w:p>
+      <w:pPr>
+        <w:rPr>
           <w:sz w:val="24"/>
         </w:rPr>
-        <w:t xml:space="preserve">В </w:t>
-      </w:r>
-      <w:proofErr w:type="spellStart"/>
-      <w:r>
-        <w:t>Startup.cs</w:t>
-      </w:r>
-      <w:proofErr w:type="spellEnd"/>
-      <w:r>
-        <w:t xml:space="preserve"> добавить сервис.</w:t>
-      </w:r>
+      </w:pPr>
       <w:bookmarkStart w:id="0" w:name="_GoBack"/>
       <w:bookmarkEnd w:id="0"/>
     </w:p>

</xml_diff>

<commit_message>
Added order managment functional
</commit_message>
<xml_diff>
--- a/Documentation/Help.docx
+++ b/Documentation/Help.docx
@@ -228,11 +228,6 @@
       </w:r>
     </w:p>
     <w:p>
-      <w:pPr>
-        <w:rPr>
-          <w:lang w:val="en-US"/>
-        </w:rPr>
-      </w:pPr>
       <w:r>
         <w:t xml:space="preserve">В этом случае при разрешении зависимостей поля объекта типа </w:t>
       </w:r>
@@ -1871,11 +1866,249 @@
     <w:p>
       <w:pPr>
         <w:rPr>
+          <w:b/>
           <w:sz w:val="24"/>
         </w:rPr>
       </w:pPr>
+      <w:r>
+        <w:rPr>
+          <w:b/>
+          <w:sz w:val="24"/>
+        </w:rPr>
+        <w:t xml:space="preserve">Чтобы добавить поддержку </w:t>
+      </w:r>
+      <w:proofErr w:type="spellStart"/>
+      <w:r>
+        <w:rPr>
+          <w:b/>
+          <w:sz w:val="24"/>
+        </w:rPr>
+        <w:t>валидации</w:t>
+      </w:r>
+      <w:proofErr w:type="spellEnd"/>
+      <w:r>
+        <w:rPr>
+          <w:b/>
+          <w:sz w:val="24"/>
+        </w:rPr>
+        <w:t xml:space="preserve"> на страницу</w:t>
+      </w:r>
+      <w:r>
+        <w:rPr>
+          <w:b/>
+          <w:sz w:val="24"/>
+        </w:rPr>
+        <w:t>:</w:t>
+      </w:r>
+    </w:p>
+    <w:p>
+      <w:pPr>
+        <w:rPr>
+          <w:sz w:val="24"/>
+        </w:rPr>
+      </w:pPr>
+      <w:r>
+        <w:rPr>
+          <w:sz w:val="24"/>
+        </w:rPr>
+        <w:t>Необходимо добавить секцию в конец страницы</w:t>
+      </w:r>
+    </w:p>
+    <w:p>
+      <w:pPr>
+        <w:autoSpaceDE w:val="0"/>
+        <w:autoSpaceDN w:val="0"/>
+        <w:adjustRightInd w:val="0"/>
+        <w:spacing w:after="0" w:line="240" w:lineRule="auto"/>
+        <w:rPr>
+          <w:rFonts w:ascii="Consolas" w:hAnsi="Consolas" w:cs="Consolas"/>
+          <w:color w:val="000000"/>
+          <w:sz w:val="19"/>
+          <w:szCs w:val="19"/>
+        </w:rPr>
+      </w:pPr>
+    </w:p>
+    <w:p>
+      <w:pPr>
+        <w:autoSpaceDE w:val="0"/>
+        <w:autoSpaceDN w:val="0"/>
+        <w:adjustRightInd w:val="0"/>
+        <w:spacing w:after="0" w:line="240" w:lineRule="auto"/>
+        <w:rPr>
+          <w:rFonts w:ascii="Consolas" w:hAnsi="Consolas" w:cs="Consolas"/>
+          <w:color w:val="000000"/>
+          <w:sz w:val="19"/>
+          <w:szCs w:val="19"/>
+          <w:lang w:val="en-US"/>
+        </w:rPr>
+      </w:pPr>
+      <w:r>
+        <w:rPr>
+          <w:rFonts w:ascii="Consolas" w:hAnsi="Consolas" w:cs="Consolas"/>
+          <w:color w:val="000000"/>
+          <w:sz w:val="19"/>
+          <w:szCs w:val="19"/>
+          <w:highlight w:val="yellow"/>
+          <w:lang w:val="en-US"/>
+        </w:rPr>
+        <w:t>@section</w:t>
+      </w:r>
+      <w:r>
+        <w:rPr>
+          <w:rFonts w:ascii="Consolas" w:hAnsi="Consolas" w:cs="Consolas"/>
+          <w:color w:val="000000"/>
+          <w:sz w:val="19"/>
+          <w:szCs w:val="19"/>
+          <w:lang w:val="en-US"/>
+        </w:rPr>
+        <w:t xml:space="preserve"> Scripts</w:t>
+      </w:r>
+      <w:r>
+        <w:rPr>
+          <w:rFonts w:ascii="Consolas" w:hAnsi="Consolas" w:cs="Consolas"/>
+          <w:color w:val="000000"/>
+          <w:sz w:val="19"/>
+          <w:szCs w:val="19"/>
+          <w:highlight w:val="yellow"/>
+          <w:lang w:val="en-US"/>
+        </w:rPr>
+        <w:t>{</w:t>
+      </w:r>
+    </w:p>
+    <w:p>
+      <w:pPr>
+        <w:autoSpaceDE w:val="0"/>
+        <w:autoSpaceDN w:val="0"/>
+        <w:adjustRightInd w:val="0"/>
+        <w:spacing w:after="0" w:line="240" w:lineRule="auto"/>
+        <w:rPr>
+          <w:rFonts w:ascii="Consolas" w:hAnsi="Consolas" w:cs="Consolas"/>
+          <w:color w:val="000000"/>
+          <w:sz w:val="19"/>
+          <w:szCs w:val="19"/>
+          <w:lang w:val="en-US"/>
+        </w:rPr>
+      </w:pPr>
+      <w:r>
+        <w:rPr>
+          <w:rFonts w:ascii="Consolas" w:hAnsi="Consolas" w:cs="Consolas"/>
+          <w:color w:val="000000"/>
+          <w:sz w:val="19"/>
+          <w:szCs w:val="19"/>
+          <w:lang w:val="en-US"/>
+        </w:rPr>
+        <w:t xml:space="preserve">    </w:t>
+      </w:r>
+      <w:r>
+        <w:rPr>
+          <w:rFonts w:ascii="Consolas" w:hAnsi="Consolas" w:cs="Consolas"/>
+          <w:color w:val="0000FF"/>
+          <w:sz w:val="19"/>
+          <w:szCs w:val="19"/>
+          <w:lang w:val="en-US"/>
+        </w:rPr>
+        <w:t>&lt;</w:t>
+      </w:r>
+      <w:r>
+        <w:rPr>
+          <w:rFonts w:ascii="Consolas" w:hAnsi="Consolas" w:cs="Consolas"/>
+          <w:b/>
+          <w:bCs/>
+          <w:color w:val="800080"/>
+          <w:sz w:val="19"/>
+          <w:szCs w:val="19"/>
+          <w:lang w:val="en-US"/>
+        </w:rPr>
+        <w:t>partial</w:t>
+      </w:r>
+      <w:r>
+        <w:rPr>
+          <w:rFonts w:ascii="Consolas" w:hAnsi="Consolas" w:cs="Consolas"/>
+          <w:color w:val="000000"/>
+          <w:sz w:val="19"/>
+          <w:szCs w:val="19"/>
+          <w:lang w:val="en-US"/>
+        </w:rPr>
+        <w:t xml:space="preserve"> </w:t>
+      </w:r>
+      <w:r>
+        <w:rPr>
+          <w:rFonts w:ascii="Consolas" w:hAnsi="Consolas" w:cs="Consolas"/>
+          <w:b/>
+          <w:bCs/>
+          <w:color w:val="800080"/>
+          <w:sz w:val="19"/>
+          <w:szCs w:val="19"/>
+          <w:lang w:val="en-US"/>
+        </w:rPr>
+        <w:t>name</w:t>
+      </w:r>
+      <w:r>
+        <w:rPr>
+          <w:rFonts w:ascii="Consolas" w:hAnsi="Consolas" w:cs="Consolas"/>
+          <w:color w:val="0000FF"/>
+          <w:sz w:val="19"/>
+          <w:szCs w:val="19"/>
+          <w:lang w:val="en-US"/>
+        </w:rPr>
+        <w:t>="_ValidationScriptsPartial"</w:t>
+      </w:r>
+      <w:r>
+        <w:rPr>
+          <w:rFonts w:ascii="Consolas" w:hAnsi="Consolas" w:cs="Consolas"/>
+          <w:color w:val="000000"/>
+          <w:sz w:val="19"/>
+          <w:szCs w:val="19"/>
+          <w:lang w:val="en-US"/>
+        </w:rPr>
+        <w:t xml:space="preserve"> </w:t>
+      </w:r>
+      <w:r>
+        <w:rPr>
+          <w:rFonts w:ascii="Consolas" w:hAnsi="Consolas" w:cs="Consolas"/>
+          <w:color w:val="0000FF"/>
+          <w:sz w:val="19"/>
+          <w:szCs w:val="19"/>
+          <w:lang w:val="en-US"/>
+        </w:rPr>
+        <w:t>/&gt;</w:t>
+      </w:r>
+    </w:p>
+    <w:p>
+      <w:pPr>
+        <w:rPr>
+          <w:sz w:val="24"/>
+        </w:rPr>
+      </w:pPr>
+      <w:r>
+        <w:rPr>
+          <w:rFonts w:ascii="Consolas" w:hAnsi="Consolas" w:cs="Consolas"/>
+          <w:color w:val="000000"/>
+          <w:sz w:val="19"/>
+          <w:szCs w:val="19"/>
+          <w:lang w:val="en-US"/>
+        </w:rPr>
+        <w:t xml:space="preserve"> </w:t>
+      </w:r>
+      <w:r>
+        <w:rPr>
+          <w:rFonts w:ascii="Consolas" w:hAnsi="Consolas" w:cs="Consolas"/>
+          <w:color w:val="000000"/>
+          <w:sz w:val="19"/>
+          <w:szCs w:val="19"/>
+          <w:highlight w:val="yellow"/>
+        </w:rPr>
+        <w:t>}</w:t>
+      </w:r>
       <w:bookmarkStart w:id="0" w:name="_GoBack"/>
       <w:bookmarkEnd w:id="0"/>
+    </w:p>
+    <w:p>
+      <w:pPr>
+        <w:rPr>
+          <w:sz w:val="24"/>
+        </w:rPr>
+      </w:pPr>
     </w:p>
     <w:p/>
     <w:sectPr>

</xml_diff>